<commit_message>
Mise à jour documentation E1
</commit_message>
<xml_diff>
--- a/Etapes_Gestion_Projet/Etape 01/E1_GestionVisite_LizBLANCA.docx
+++ b/Etapes_Gestion_Projet/Etape 01/E1_GestionVisite_LizBLANCA.docx
@@ -267,6 +267,8 @@
       <w:sdtPr>
         <w:rPr>
           <w:rFonts w:asciiTheme="minorHAnsi" w:eastAsiaTheme="minorEastAsia" w:hAnsiTheme="minorHAnsi" w:cstheme="minorBidi"/>
+          <w:b w:val="0"/>
+          <w:bCs w:val="0"/>
           <w:color w:val="auto"/>
           <w:sz w:val="21"/>
           <w:szCs w:val="21"/>
@@ -279,8 +281,6 @@
       </w:sdtPr>
       <w:sdtEndPr>
         <w:rPr>
-          <w:b w:val="0"/>
-          <w:bCs w:val="0"/>
           <w:sz w:val="22"/>
           <w:szCs w:val="22"/>
         </w:rPr>
@@ -372,6 +372,7 @@
         <w:p>
           <w:pPr>
             <w:pStyle w:val="TM1"/>
+            <w:spacing w:line="360" w:lineRule="auto"/>
           </w:pPr>
           <w:r>
             <w:rPr>
@@ -398,31 +399,11 @@
         <w:p>
           <w:pPr>
             <w:pStyle w:val="TM2"/>
+            <w:spacing w:line="360" w:lineRule="auto"/>
             <w:ind w:left="216"/>
           </w:pPr>
           <w:r>
             <w:t>Contexte du projet</w:t>
-          </w:r>
-          <w:r>
-            <w:ptab w:relativeTo="margin" w:alignment="right" w:leader="dot"/>
-          </w:r>
-          <w:r>
-            <w:t xml:space="preserve">(page </w:t>
-          </w:r>
-          <w:r>
-            <w:t>4</w:t>
-          </w:r>
-          <w:r>
-            <w:t>)</w:t>
-          </w:r>
-        </w:p>
-        <w:p>
-          <w:pPr>
-            <w:pStyle w:val="TM3"/>
-            <w:ind w:left="446"/>
-          </w:pPr>
-          <w:r>
-            <w:t>Domaine étudié</w:t>
           </w:r>
           <w:r>
             <w:ptab w:relativeTo="margin" w:alignment="right" w:leader="dot"/>
@@ -439,11 +420,12 @@
         </w:p>
         <w:p>
           <w:pPr>
-            <w:pStyle w:val="TM3"/>
-            <w:ind w:left="446"/>
+            <w:ind w:left="216"/>
           </w:pPr>
           <w:r>
-            <w:tab/>
+            <w:t xml:space="preserve">   </w:t>
+          </w:r>
+          <w:r>
             <w:t>Fonctionnement du système</w:t>
           </w:r>
           <w:r>
@@ -453,27 +435,24 @@
             <w:ptab w:relativeTo="margin" w:alignment="right" w:leader="dot"/>
           </w:r>
           <w:r>
-            <w:t xml:space="preserve">(page </w:t>
-          </w:r>
-          <w:r>
-            <w:t>6</w:t>
-          </w:r>
-          <w:r>
-            <w:t>)</w:t>
+            <w:t>(page 5)</w:t>
           </w:r>
         </w:p>
         <w:p>
           <w:pPr>
-            <w:ind w:left="708"/>
-            <w:rPr>
-              <w:lang w:eastAsia="fr-FR"/>
-            </w:rPr>
+            <w:spacing w:line="360" w:lineRule="auto"/>
           </w:pPr>
           <w:r>
             <w:rPr>
               <w:lang w:eastAsia="fr-FR"/>
             </w:rPr>
-            <w:t xml:space="preserve">     Fonctionnement du système</w:t>
+            <w:t xml:space="preserve">          </w:t>
+          </w:r>
+          <w:r>
+            <w:rPr>
+              <w:lang w:eastAsia="fr-FR"/>
+            </w:rPr>
+            <w:t>Périmètre du projet</w:t>
           </w:r>
           <w:r>
             <w:t xml:space="preserve"> </w:t>
@@ -482,7 +461,41 @@
             <w:ptab w:relativeTo="margin" w:alignment="right" w:leader="dot"/>
           </w:r>
           <w:r>
-            <w:t>(page 6)</w:t>
+            <w:t>(page 6</w:t>
+          </w:r>
+          <w:r>
+            <w:t>)</w:t>
+          </w:r>
+        </w:p>
+        <w:p>
+          <w:pPr>
+            <w:spacing w:line="360" w:lineRule="auto"/>
+          </w:pPr>
+          <w:r>
+            <w:t xml:space="preserve">        </w:t>
+          </w:r>
+          <w:bookmarkStart w:id="0" w:name="_GoBack"/>
+          <w:bookmarkEnd w:id="0"/>
+          <w:r>
+            <w:rPr>
+              <w:lang w:eastAsia="fr-FR"/>
+            </w:rPr>
+            <w:t xml:space="preserve">      </w:t>
+          </w:r>
+          <w:r>
+            <w:rPr>
+              <w:lang w:eastAsia="fr-FR"/>
+            </w:rPr>
+            <w:t>Extensions possibles</w:t>
+          </w:r>
+          <w:r>
+            <w:t xml:space="preserve"> </w:t>
+          </w:r>
+          <w:r>
+            <w:ptab w:relativeTo="margin" w:alignment="right" w:leader="dot"/>
+          </w:r>
+          <w:r>
+            <w:t>(page 6-7)</w:t>
           </w:r>
         </w:p>
         <w:p>
@@ -490,6 +503,11 @@
             <w:rPr>
               <w:lang w:eastAsia="fr-FR"/>
             </w:rPr>
+          </w:pPr>
+        </w:p>
+        <w:p>
+          <w:pPr>
+            <w:ind w:left="708"/>
           </w:pPr>
         </w:p>
         <w:p>
@@ -1103,15 +1121,7 @@
                 <w:sz w:val="26"/>
                 <w:szCs w:val="26"/>
               </w:rPr>
-              <w:t xml:space="preserve"> des utilisateurs</w:t>
-            </w:r>
-            <w:r>
-              <w:rPr>
-                <w:rFonts w:ascii="Ebrima" w:hAnsi="Ebrima"/>
-                <w:sz w:val="26"/>
-                <w:szCs w:val="26"/>
-              </w:rPr>
-              <w:t xml:space="preserve">. </w:t>
+              <w:t xml:space="preserve"> des utilisateurs. </w:t>
             </w:r>
           </w:p>
           <w:p>
@@ -1282,17 +1292,8 @@
         <w:jc w:val="right"/>
       </w:pPr>
       <w:r>
-        <w:lastRenderedPageBreak/>
-        <w:t xml:space="preserve">Le fonctionnement du </w:t>
+        <w:t>Le fonctionnement du système</w:t>
       </w:r>
-      <w:r>
-        <w:t>système</w:t>
-      </w:r>
-    </w:p>
-    <w:p>
-      <w:pPr>
-        <w:spacing w:before="100" w:beforeAutospacing="1" w:after="100" w:afterAutospacing="1"/>
-      </w:pPr>
     </w:p>
     <w:p>
       <w:pPr>
@@ -1329,7 +1330,6 @@
         <w:t xml:space="preserve"> selon leur rôle dans l’organisation hiérarchique :</w:t>
       </w:r>
     </w:p>
-    <w:p/>
     <w:tbl>
       <w:tblPr>
         <w:tblStyle w:val="Grilledutableau"/>
@@ -1350,9 +1350,8 @@
               <w:ind w:left="720"/>
               <w:jc w:val="both"/>
               <w:rPr>
-                <w:rStyle w:val="lev"/>
-                <w:b w:val="0"/>
-                <w:bCs w:val="0"/>
+                <w:rFonts w:asciiTheme="minorHAnsi" w:eastAsiaTheme="minorEastAsia" w:hAnsiTheme="minorHAnsi" w:cstheme="minorBidi"/>
+                <w:lang w:eastAsia="en-US"/>
               </w:rPr>
             </w:pPr>
           </w:p>
@@ -1365,14 +1364,18 @@
               </w:numPr>
               <w:jc w:val="both"/>
               <w:rPr>
-                <w:rStyle w:val="lev"/>
-                <w:rFonts w:ascii="Bell MT" w:eastAsiaTheme="majorEastAsia" w:hAnsi="Bell MT"/>
-              </w:rPr>
-            </w:pPr>
-            <w:r>
-              <w:rPr>
-                <w:rStyle w:val="lev"/>
-                <w:rFonts w:ascii="Bell MT" w:eastAsiaTheme="majorEastAsia" w:hAnsi="Bell MT"/>
+                <w:rFonts w:asciiTheme="minorHAnsi" w:eastAsiaTheme="minorEastAsia" w:hAnsiTheme="minorHAnsi" w:cstheme="minorBidi"/>
+                <w:b/>
+                <w:bCs/>
+                <w:lang w:eastAsia="en-US"/>
+              </w:rPr>
+            </w:pPr>
+            <w:r>
+              <w:rPr>
+                <w:rFonts w:asciiTheme="minorHAnsi" w:eastAsiaTheme="minorEastAsia" w:hAnsiTheme="minorHAnsi" w:cstheme="minorBidi"/>
+                <w:b/>
+                <w:bCs/>
+                <w:lang w:eastAsia="en-US"/>
               </w:rPr>
               <w:t>Chefs de secteur</w:t>
             </w:r>
@@ -1392,10 +1395,8 @@
             </w:pPr>
             <w:r>
               <w:rPr>
-                <w:rStyle w:val="lev"/>
-                <w:sz w:val="24"/>
-                <w:szCs w:val="24"/>
-                <w:u w:val="single"/>
+                <w:b/>
+                <w:bCs/>
               </w:rPr>
               <w:t>Fonctionnalités</w:t>
             </w:r>
@@ -1429,9 +1430,8 @@
             </w:r>
             <w:r>
               <w:rPr>
-                <w:rStyle w:val="lev"/>
-                <w:sz w:val="24"/>
-                <w:szCs w:val="24"/>
+                <w:b/>
+                <w:bCs/>
               </w:rPr>
               <w:t>médicaments</w:t>
             </w:r>
@@ -1465,9 +1465,8 @@
             </w:r>
             <w:r>
               <w:rPr>
-                <w:rStyle w:val="lev"/>
-                <w:sz w:val="24"/>
-                <w:szCs w:val="24"/>
+                <w:b/>
+                <w:bCs/>
               </w:rPr>
               <w:t>délégués régionaux</w:t>
             </w:r>
@@ -1501,9 +1500,8 @@
             </w:r>
             <w:r>
               <w:rPr>
-                <w:rStyle w:val="lev"/>
-                <w:sz w:val="24"/>
-                <w:szCs w:val="24"/>
+                <w:b/>
+                <w:bCs/>
               </w:rPr>
               <w:t>visiteurs</w:t>
             </w:r>
@@ -1537,9 +1535,8 @@
             </w:r>
             <w:r>
               <w:rPr>
-                <w:rStyle w:val="lev"/>
-                <w:sz w:val="24"/>
-                <w:szCs w:val="24"/>
+                <w:b/>
+                <w:bCs/>
               </w:rPr>
               <w:t>comptes rendus</w:t>
             </w:r>
@@ -1566,10 +1563,8 @@
             </w:pPr>
             <w:r>
               <w:rPr>
-                <w:rStyle w:val="lev"/>
-                <w:i/>
-                <w:sz w:val="24"/>
-                <w:szCs w:val="24"/>
+                <w:b/>
+                <w:bCs/>
               </w:rPr>
               <w:t>Privilèges</w:t>
             </w:r>
@@ -1601,14 +1596,18 @@
               </w:numPr>
               <w:jc w:val="both"/>
               <w:rPr>
-                <w:rStyle w:val="lev"/>
-                <w:rFonts w:ascii="Bell MT" w:eastAsiaTheme="majorEastAsia" w:hAnsi="Bell MT"/>
-              </w:rPr>
-            </w:pPr>
-            <w:r>
-              <w:rPr>
-                <w:rStyle w:val="lev"/>
-                <w:rFonts w:ascii="Bell MT" w:eastAsiaTheme="majorEastAsia" w:hAnsi="Bell MT"/>
+                <w:rFonts w:asciiTheme="minorHAnsi" w:eastAsiaTheme="minorEastAsia" w:hAnsiTheme="minorHAnsi" w:cstheme="minorBidi"/>
+                <w:b/>
+                <w:bCs/>
+                <w:lang w:eastAsia="en-US"/>
+              </w:rPr>
+            </w:pPr>
+            <w:r>
+              <w:rPr>
+                <w:rFonts w:asciiTheme="minorHAnsi" w:eastAsiaTheme="minorEastAsia" w:hAnsiTheme="minorHAnsi" w:cstheme="minorBidi"/>
+                <w:b/>
+                <w:bCs/>
+                <w:lang w:eastAsia="en-US"/>
               </w:rPr>
               <w:t>Délégués régionaux</w:t>
             </w:r>
@@ -1628,17 +1627,17 @@
             </w:pPr>
             <w:r>
               <w:rPr>
-                <w:rStyle w:val="lev"/>
-                <w:sz w:val="24"/>
-                <w:szCs w:val="24"/>
-                <w:u w:val="single"/>
+                <w:b/>
+                <w:bCs/>
               </w:rPr>
               <w:t>Fonctionnalités</w:t>
             </w:r>
             <w:r>
               <w:rPr>
-                <w:rStyle w:val="lev"/>
-                <w:u w:val="single"/>
+                <w:b/>
+                <w:bCs/>
+                <w:sz w:val="24"/>
+                <w:szCs w:val="24"/>
               </w:rPr>
               <w:t xml:space="preserve"> </w:t>
             </w:r>
@@ -1672,9 +1671,8 @@
             </w:r>
             <w:r>
               <w:rPr>
-                <w:rStyle w:val="lev"/>
-                <w:sz w:val="24"/>
-                <w:szCs w:val="24"/>
+                <w:b/>
+                <w:bCs/>
               </w:rPr>
               <w:t>professionnels de santé</w:t>
             </w:r>
@@ -1708,9 +1706,8 @@
             </w:r>
             <w:r>
               <w:rPr>
-                <w:rStyle w:val="lev"/>
-                <w:sz w:val="24"/>
-                <w:szCs w:val="24"/>
+                <w:b/>
+                <w:bCs/>
               </w:rPr>
               <w:t>visiteurs</w:t>
             </w:r>
@@ -1744,9 +1741,8 @@
             </w:r>
             <w:r>
               <w:rPr>
-                <w:rStyle w:val="lev"/>
-                <w:sz w:val="24"/>
-                <w:szCs w:val="24"/>
+                <w:b/>
+                <w:bCs/>
               </w:rPr>
               <w:t>rendez-vous</w:t>
             </w:r>
@@ -1794,9 +1790,8 @@
             </w:r>
             <w:r>
               <w:rPr>
-                <w:rStyle w:val="lev"/>
-                <w:sz w:val="24"/>
-                <w:szCs w:val="24"/>
+                <w:b/>
+                <w:bCs/>
               </w:rPr>
               <w:t>comptes rendus</w:t>
             </w:r>
@@ -1823,10 +1818,8 @@
             </w:pPr>
             <w:r>
               <w:rPr>
-                <w:rStyle w:val="lev"/>
-                <w:i/>
-                <w:sz w:val="24"/>
-                <w:szCs w:val="24"/>
+                <w:b/>
+                <w:bCs/>
               </w:rPr>
               <w:t>Privilèges</w:t>
             </w:r>
@@ -1841,7 +1834,45 @@
           <w:p>
             <w:pPr>
               <w:spacing w:before="100" w:beforeAutospacing="1" w:after="100" w:afterAutospacing="1"/>
-              <w:ind w:left="1440"/>
+              <w:ind w:left="1416"/>
+              <w:jc w:val="both"/>
+              <w:rPr>
+                <w:sz w:val="24"/>
+                <w:szCs w:val="24"/>
+              </w:rPr>
+            </w:pPr>
+            <w:r>
+              <w:rPr>
+                <w:sz w:val="24"/>
+                <w:szCs w:val="24"/>
+              </w:rPr>
+              <w:t>Notifications</w:t>
+            </w:r>
+            <w:r>
+              <w:rPr>
+                <w:sz w:val="24"/>
+                <w:szCs w:val="24"/>
+              </w:rPr>
+              <w:t xml:space="preserve"> : </w:t>
+            </w:r>
+            <w:r>
+              <w:rPr>
+                <w:sz w:val="24"/>
+                <w:szCs w:val="24"/>
+              </w:rPr>
+              <w:t>Lors de chaque fin de visite réaliser par l’un de ses visiteurs attribués</w:t>
+            </w:r>
+            <w:r>
+              <w:rPr>
+                <w:sz w:val="24"/>
+                <w:szCs w:val="24"/>
+              </w:rPr>
+              <w:t xml:space="preserve"> (lors de la clôturassions du rapport de visite)</w:t>
+            </w:r>
+          </w:p>
+          <w:p>
+            <w:pPr>
+              <w:spacing w:before="100" w:beforeAutospacing="1" w:after="100" w:afterAutospacing="1"/>
               <w:jc w:val="both"/>
               <w:rPr>
                 <w:sz w:val="24"/>
@@ -1858,14 +1889,18 @@
               </w:numPr>
               <w:jc w:val="both"/>
               <w:rPr>
-                <w:rStyle w:val="lev"/>
-                <w:rFonts w:ascii="Bell MT" w:eastAsiaTheme="majorEastAsia" w:hAnsi="Bell MT"/>
-              </w:rPr>
-            </w:pPr>
-            <w:r>
-              <w:rPr>
-                <w:rStyle w:val="lev"/>
-                <w:rFonts w:ascii="Bell MT" w:eastAsiaTheme="majorEastAsia" w:hAnsi="Bell MT"/>
+                <w:rFonts w:asciiTheme="minorHAnsi" w:eastAsiaTheme="minorEastAsia" w:hAnsiTheme="minorHAnsi" w:cstheme="minorBidi"/>
+                <w:b/>
+                <w:bCs/>
+                <w:lang w:eastAsia="en-US"/>
+              </w:rPr>
+            </w:pPr>
+            <w:r>
+              <w:rPr>
+                <w:rFonts w:asciiTheme="minorHAnsi" w:eastAsiaTheme="minorEastAsia" w:hAnsiTheme="minorHAnsi" w:cstheme="minorBidi"/>
+                <w:b/>
+                <w:bCs/>
+                <w:lang w:eastAsia="en-US"/>
               </w:rPr>
               <w:t>Visiteurs médicaux</w:t>
             </w:r>
@@ -1885,10 +1920,8 @@
             </w:pPr>
             <w:r>
               <w:rPr>
-                <w:rStyle w:val="lev"/>
-                <w:sz w:val="24"/>
-                <w:szCs w:val="24"/>
-                <w:u w:val="single"/>
+                <w:b/>
+                <w:bCs/>
               </w:rPr>
               <w:t>Fonctionnalités</w:t>
             </w:r>
@@ -1922,9 +1955,8 @@
             </w:r>
             <w:r>
               <w:rPr>
-                <w:rStyle w:val="lev"/>
-                <w:sz w:val="24"/>
-                <w:szCs w:val="24"/>
+                <w:b/>
+                <w:bCs/>
               </w:rPr>
               <w:t>rendez-vous</w:t>
             </w:r>
@@ -1958,9 +1990,8 @@
             </w:r>
             <w:r>
               <w:rPr>
-                <w:rStyle w:val="lev"/>
-                <w:sz w:val="24"/>
-                <w:szCs w:val="24"/>
+                <w:b/>
+                <w:bCs/>
               </w:rPr>
               <w:t>comptes rendus</w:t>
             </w:r>
@@ -1970,6 +2001,66 @@
                 <w:szCs w:val="24"/>
               </w:rPr>
               <w:t xml:space="preserve"> après chaque visite.</w:t>
+            </w:r>
+          </w:p>
+          <w:p>
+            <w:pPr>
+              <w:numPr>
+                <w:ilvl w:val="2"/>
+                <w:numId w:val="2"/>
+              </w:numPr>
+              <w:spacing w:before="100" w:beforeAutospacing="1" w:after="100" w:afterAutospacing="1"/>
+              <w:jc w:val="both"/>
+              <w:rPr>
+                <w:sz w:val="24"/>
+                <w:szCs w:val="24"/>
+              </w:rPr>
+            </w:pPr>
+            <w:r>
+              <w:rPr>
+                <w:sz w:val="24"/>
+                <w:szCs w:val="24"/>
+              </w:rPr>
+              <w:t xml:space="preserve">Création et consultation de </w:t>
+            </w:r>
+            <w:r>
+              <w:rPr>
+                <w:sz w:val="24"/>
+                <w:szCs w:val="24"/>
+              </w:rPr>
+              <w:t>rapport des visites</w:t>
+            </w:r>
+          </w:p>
+          <w:p>
+            <w:pPr>
+              <w:spacing w:before="100" w:beforeAutospacing="1" w:after="100" w:afterAutospacing="1"/>
+              <w:ind w:left="1416"/>
+              <w:jc w:val="both"/>
+              <w:rPr>
+                <w:sz w:val="24"/>
+                <w:szCs w:val="24"/>
+              </w:rPr>
+            </w:pPr>
+            <w:r>
+              <w:rPr>
+                <w:sz w:val="24"/>
+                <w:szCs w:val="24"/>
+              </w:rPr>
+              <w:t>Notifications </w:t>
+            </w:r>
+            <w:r>
+              <w:rPr>
+                <w:sz w:val="24"/>
+                <w:szCs w:val="24"/>
+              </w:rPr>
+              <w:t xml:space="preserve">: </w:t>
+            </w:r>
+            <w:r>
+              <w:rPr>
+                <w:sz w:val="24"/>
+                <w:szCs w:val="24"/>
+              </w:rPr>
+              <w:t>Lors de l’attribution d’une visite par le délégué responsable</w:t>
             </w:r>
           </w:p>
           <w:p>
@@ -1995,9 +2086,8 @@
             </w:pPr>
             <w:r>
               <w:rPr>
-                <w:rStyle w:val="lev"/>
-                <w:sz w:val="24"/>
-                <w:szCs w:val="24"/>
+                <w:b/>
+                <w:bCs/>
               </w:rPr>
               <w:t>Hiérarchie des droits</w:t>
             </w:r>
@@ -2006,7 +2096,14 @@
                 <w:sz w:val="24"/>
                 <w:szCs w:val="24"/>
               </w:rPr>
-              <w:t xml:space="preserve"> : Les chefs de secteur ont les droits des délégués régionaux, qui eux-mêmes ont les droits des visiteurs. Ce fonctionnement hiérarchique permet une flexibilité dans la gestion des utilisateurs et des données.</w:t>
+              <w:t xml:space="preserve"> : Les chefs de secteur ont les droits des délégués régionaux, qui eux-mêmes ont les droits des visiteurs. Ce fonctionnement hiérarchique permet une flexibilité dans la gestion des utilisateurs et des données</w:t>
+            </w:r>
+            <w:r>
+              <w:rPr>
+                <w:sz w:val="24"/>
+                <w:szCs w:val="24"/>
+              </w:rPr>
+              <w:t>.</w:t>
             </w:r>
           </w:p>
           <w:p>
@@ -2020,7 +2117,58 @@
               </w:rPr>
             </w:pPr>
           </w:p>
-          <w:p/>
+          <w:p>
+            <w:pPr>
+              <w:spacing w:before="100" w:beforeAutospacing="1" w:after="100" w:afterAutospacing="1"/>
+              <w:ind w:left="720"/>
+              <w:jc w:val="both"/>
+              <w:rPr>
+                <w:sz w:val="24"/>
+                <w:szCs w:val="24"/>
+              </w:rPr>
+            </w:pPr>
+            <w:r>
+              <w:rPr>
+                <w:b/>
+                <w:sz w:val="24"/>
+                <w:szCs w:val="24"/>
+              </w:rPr>
+              <w:t>Fonction de recherche</w:t>
+            </w:r>
+            <w:r>
+              <w:rPr>
+                <w:sz w:val="24"/>
+                <w:szCs w:val="24"/>
+              </w:rPr>
+              <w:t> :</w:t>
+            </w:r>
+          </w:p>
+          <w:p>
+            <w:pPr>
+              <w:spacing w:before="100" w:beforeAutospacing="1" w:after="100" w:afterAutospacing="1"/>
+              <w:ind w:left="720"/>
+              <w:jc w:val="both"/>
+              <w:rPr>
+                <w:sz w:val="24"/>
+                <w:szCs w:val="24"/>
+              </w:rPr>
+            </w:pPr>
+            <w:r>
+              <w:rPr>
+                <w:sz w:val="24"/>
+                <w:szCs w:val="24"/>
+              </w:rPr>
+              <w:t> La recherche avec filtres des anciennes/nouvelles visites avec les informations associées</w:t>
+            </w:r>
+          </w:p>
+          <w:p>
+            <w:pPr>
+              <w:rPr>
+                <w:sz w:val="24"/>
+                <w:szCs w:val="24"/>
+              </w:rPr>
+            </w:pPr>
+          </w:p>
         </w:tc>
       </w:tr>
     </w:tbl>
@@ -2030,11 +2178,7 @@
         <w:pStyle w:val="Titre"/>
       </w:pPr>
       <w:r>
-        <w:lastRenderedPageBreak/>
-        <w:t xml:space="preserve">Le périmètre du </w:t>
-      </w:r>
-      <w:r>
-        <w:t>système</w:t>
+        <w:t>Le périmètre du système</w:t>
       </w:r>
     </w:p>
     <w:p>
@@ -2126,17 +2270,7 @@
           <w:sz w:val="24"/>
           <w:szCs w:val="28"/>
         </w:rPr>
-        <w:t xml:space="preserve"> de ces visites</w:t>
-      </w:r>
-      <w:bookmarkStart w:id="0" w:name="_GoBack"/>
-      <w:bookmarkEnd w:id="0"/>
-      <w:r>
-        <w:rPr>
-          <w:color w:val="44546A" w:themeColor="text2"/>
-          <w:sz w:val="24"/>
-          <w:szCs w:val="28"/>
-        </w:rPr>
-        <w:t>. Cela inclut les éléments suivants :</w:t>
+        <w:t xml:space="preserve"> de ces visites. Cela inclut les éléments suivants :</w:t>
       </w:r>
     </w:p>
     <w:tbl>
@@ -2607,6 +2741,7 @@
               <w:rPr>
                 <w:rFonts w:asciiTheme="majorHAnsi" w:hAnsiTheme="majorHAnsi" w:cstheme="majorHAnsi"/>
               </w:rPr>
+              <w:lastRenderedPageBreak/>
               <w:t xml:space="preserve">Intégrer des outils analytiques permettant de générer des </w:t>
             </w:r>
             <w:r>
@@ -2698,7 +2833,6 @@
               <w:rPr>
                 <w:rFonts w:asciiTheme="majorHAnsi" w:hAnsiTheme="majorHAnsi" w:cstheme="majorHAnsi"/>
               </w:rPr>
-              <w:lastRenderedPageBreak/>
               <w:t xml:space="preserve">Permettant aux visiteurs de visualiser les professionnels de santé à proximité et d'optimiser leurs tournées pour minimiser les temps de déplacement. Cela pourrait être combiné avec un outil de </w:t>
             </w:r>
             <w:r>
@@ -2848,7 +2982,7 @@
             <w:bCs/>
             <w:noProof/>
           </w:rPr>
-          <w:t>7</w:t>
+          <w:t>3</w:t>
         </w:r>
         <w:r>
           <w:rPr>
@@ -5056,6 +5190,575 @@
 </w:styles>
 </file>
 
+<file path=word/glossary/document.xml><?xml version="1.0" encoding="utf-8"?>
+<w:glossaryDocument xmlns:wpc="http://schemas.microsoft.com/office/word/2010/wordprocessingCanvas" xmlns:cx="http://schemas.microsoft.com/office/drawing/2014/chartex" xmlns:cx1="http://schemas.microsoft.com/office/drawing/2015/9/8/chartex" xmlns:mc="http://schemas.openxmlformats.org/markup-compatibility/2006" xmlns:o="urn:schemas-microsoft-com:office:office" xmlns:r="http://schemas.openxmlformats.org/officeDocument/2006/relationships" xmlns:m="http://schemas.openxmlformats.org/officeDocument/2006/math" xmlns:v="urn:schemas-microsoft-com:vml" xmlns:wp14="http://schemas.microsoft.com/office/word/2010/wordprocessingDrawing" xmlns:wp="http://schemas.openxmlformats.org/drawingml/2006/wordprocessingDrawing" xmlns:w10="urn:schemas-microsoft-com:office:word" xmlns:w="http://schemas.openxmlformats.org/wordprocessingml/2006/main" xmlns:w14="http://schemas.microsoft.com/office/word/2010/wordml" xmlns:w15="http://schemas.microsoft.com/office/word/2012/wordml" xmlns:w16se="http://schemas.microsoft.com/office/word/2015/wordml/symex" xmlns:wpg="http://schemas.microsoft.com/office/word/2010/wordprocessingGroup" xmlns:wpi="http://schemas.microsoft.com/office/word/2010/wordprocessingInk" xmlns:wne="http://schemas.microsoft.com/office/word/2006/wordml" xmlns:wps="http://schemas.microsoft.com/office/word/2010/wordprocessingShape" mc:Ignorable="w14 w15 w16se wp14"/>
+</file>
+
+<file path=word/glossary/fontTable.xml><?xml version="1.0" encoding="utf-8"?>
+<w:fonts xmlns:mc="http://schemas.openxmlformats.org/markup-compatibility/2006" xmlns:r="http://schemas.openxmlformats.org/officeDocument/2006/relationships" xmlns:w="http://schemas.openxmlformats.org/wordprocessingml/2006/main" xmlns:w14="http://schemas.microsoft.com/office/word/2010/wordml" xmlns:w15="http://schemas.microsoft.com/office/word/2012/wordml" xmlns:w16se="http://schemas.microsoft.com/office/word/2015/wordml/symex" mc:Ignorable="w14 w15 w16se">
+  <w:font w:name="Symbol">
+    <w:panose1 w:val="05050102010706020507"/>
+    <w:charset w:val="02"/>
+    <w:family w:val="roman"/>
+    <w:pitch w:val="variable"/>
+    <w:sig w:usb0="00000000" w:usb1="10000000" w:usb2="00000000" w:usb3="00000000" w:csb0="80000000" w:csb1="00000000"/>
+  </w:font>
+  <w:font w:name="Times New Roman">
+    <w:panose1 w:val="02020603050405020304"/>
+    <w:charset w:val="00"/>
+    <w:family w:val="roman"/>
+    <w:pitch w:val="variable"/>
+    <w:sig w:usb0="E0002AFF" w:usb1="C0007843" w:usb2="00000009" w:usb3="00000000" w:csb0="000001FF" w:csb1="00000000"/>
+  </w:font>
+  <w:font w:name="Courier New">
+    <w:panose1 w:val="02070309020205020404"/>
+    <w:charset w:val="00"/>
+    <w:family w:val="modern"/>
+    <w:pitch w:val="fixed"/>
+    <w:sig w:usb0="E0002EFF" w:usb1="C0007843" w:usb2="00000009" w:usb3="00000000" w:csb0="000001FF" w:csb1="00000000"/>
+  </w:font>
+  <w:font w:name="Wingdings">
+    <w:panose1 w:val="05000000000000000000"/>
+    <w:charset w:val="02"/>
+    <w:family w:val="auto"/>
+    <w:pitch w:val="variable"/>
+    <w:sig w:usb0="00000000" w:usb1="10000000" w:usb2="00000000" w:usb3="00000000" w:csb0="80000000" w:csb1="00000000"/>
+  </w:font>
+  <w:font w:name="Calibri">
+    <w:panose1 w:val="020F0502020204030204"/>
+    <w:charset w:val="00"/>
+    <w:family w:val="swiss"/>
+    <w:pitch w:val="variable"/>
+    <w:sig w:usb0="E0002AFF" w:usb1="4000ACFF" w:usb2="00000001" w:usb3="00000000" w:csb0="000001FF" w:csb1="00000000"/>
+  </w:font>
+  <w:font w:name="Calibri Light">
+    <w:panose1 w:val="020F0302020204030204"/>
+    <w:charset w:val="00"/>
+    <w:family w:val="swiss"/>
+    <w:pitch w:val="variable"/>
+    <w:sig w:usb0="A0002AEF" w:usb1="4000207B" w:usb2="00000000" w:usb3="00000000" w:csb0="000001FF" w:csb1="00000000"/>
+  </w:font>
+  <w:font w:name="Broadway">
+    <w:panose1 w:val="04040905080B02020502"/>
+    <w:charset w:val="00"/>
+    <w:family w:val="decorative"/>
+    <w:pitch w:val="variable"/>
+    <w:sig w:usb0="00000003" w:usb1="00000000" w:usb2="00000000" w:usb3="00000000" w:csb0="00000001" w:csb1="00000000"/>
+  </w:font>
+  <w:font w:name="Castellar">
+    <w:panose1 w:val="020A0402060406010301"/>
+    <w:charset w:val="00"/>
+    <w:family w:val="roman"/>
+    <w:pitch w:val="variable"/>
+    <w:sig w:usb0="00000003" w:usb1="00000000" w:usb2="00000000" w:usb3="00000000" w:csb0="00000001" w:csb1="00000000"/>
+  </w:font>
+  <w:font w:name="Arial">
+    <w:panose1 w:val="020B0604020202020204"/>
+    <w:charset w:val="00"/>
+    <w:family w:val="swiss"/>
+    <w:pitch w:val="variable"/>
+    <w:sig w:usb0="E0002AFF" w:usb1="C0007843" w:usb2="00000009" w:usb3="00000000" w:csb0="000001FF" w:csb1="00000000"/>
+  </w:font>
+  <w:font w:name="Ebrima">
+    <w:panose1 w:val="02000000000000000000"/>
+    <w:charset w:val="00"/>
+    <w:family w:val="auto"/>
+    <w:pitch w:val="variable"/>
+    <w:sig w:usb0="A000005F" w:usb1="02000041" w:usb2="00000800" w:usb3="00000000" w:csb0="00000093" w:csb1="00000000"/>
+  </w:font>
+  <w:font w:name="Bell MT">
+    <w:panose1 w:val="02020503060305020303"/>
+    <w:charset w:val="00"/>
+    <w:family w:val="roman"/>
+    <w:pitch w:val="variable"/>
+    <w:sig w:usb0="00000003" w:usb1="00000000" w:usb2="00000000" w:usb3="00000000" w:csb0="00000001" w:csb1="00000000"/>
+  </w:font>
+</w:fonts>
+</file>
+
+<file path=word/glossary/settings.xml><?xml version="1.0" encoding="utf-8"?>
+<w:settings xmlns:mc="http://schemas.openxmlformats.org/markup-compatibility/2006" xmlns:o="urn:schemas-microsoft-com:office:office" xmlns:r="http://schemas.openxmlformats.org/officeDocument/2006/relationships" xmlns:m="http://schemas.openxmlformats.org/officeDocument/2006/math" xmlns:v="urn:schemas-microsoft-com:vml" xmlns:w10="urn:schemas-microsoft-com:office:word" xmlns:w="http://schemas.openxmlformats.org/wordprocessingml/2006/main" xmlns:w14="http://schemas.microsoft.com/office/word/2010/wordml" xmlns:w15="http://schemas.microsoft.com/office/word/2012/wordml" xmlns:w16se="http://schemas.microsoft.com/office/word/2015/wordml/symex" xmlns:sl="http://schemas.openxmlformats.org/schemaLibrary/2006/main" mc:Ignorable="w14 w15 w16se">
+  <w:view w:val="normal"/>
+  <w:defaultTabStop w:val="708"/>
+  <w:hyphenationZone w:val="425"/>
+  <w:characterSpacingControl w:val="doNotCompress"/>
+  <w:compat>
+    <w:useFELayout/>
+    <w:compatSetting w:name="compatibilityMode" w:uri="http://schemas.microsoft.com/office/word" w:val="15"/>
+    <w:compatSetting w:name="overrideTableStyleFontSizeAndJustification" w:uri="http://schemas.microsoft.com/office/word" w:val="1"/>
+    <w:compatSetting w:name="enableOpenTypeFeatures" w:uri="http://schemas.microsoft.com/office/word" w:val="1"/>
+    <w:compatSetting w:name="doNotFlipMirrorIndents" w:uri="http://schemas.microsoft.com/office/word" w:val="1"/>
+    <w:compatSetting w:name="differentiateMultirowTableHeaders" w:uri="http://schemas.microsoft.com/office/word" w:val="1"/>
+  </w:compat>
+  <w:rsids>
+    <w:rsidRoot w:val="00EC2349"/>
+    <w:rsid w:val="00EC2349"/>
+    <w:rsid w:val="00F5785E"/>
+  </w:rsids>
+  <m:mathPr>
+    <m:mathFont m:val="Cambria Math"/>
+    <m:brkBin m:val="before"/>
+    <m:brkBinSub m:val="--"/>
+    <m:smallFrac m:val="0"/>
+    <m:dispDef/>
+    <m:lMargin m:val="0"/>
+    <m:rMargin m:val="0"/>
+    <m:defJc m:val="centerGroup"/>
+    <m:wrapIndent m:val="1440"/>
+    <m:intLim m:val="subSup"/>
+    <m:naryLim m:val="undOvr"/>
+  </m:mathPr>
+  <w:themeFontLang w:val="fr-FR"/>
+  <w:clrSchemeMapping w:bg1="light1" w:t1="dark1" w:bg2="light2" w:t2="dark2" w:accent1="accent1" w:accent2="accent2" w:accent3="accent3" w:accent4="accent4" w:accent5="accent5" w:accent6="accent6" w:hyperlink="hyperlink" w:followedHyperlink="followedHyperlink"/>
+  <w:decimalSymbol w:val=","/>
+  <w:listSeparator w:val=";"/>
+  <w15:chartTrackingRefBased/>
+</w:settings>
+</file>
+
+<file path=word/glossary/styles.xml><?xml version="1.0" encoding="utf-8"?>
+<w:styles xmlns:mc="http://schemas.openxmlformats.org/markup-compatibility/2006" xmlns:r="http://schemas.openxmlformats.org/officeDocument/2006/relationships" xmlns:w="http://schemas.openxmlformats.org/wordprocessingml/2006/main" xmlns:w14="http://schemas.microsoft.com/office/word/2010/wordml" xmlns:w15="http://schemas.microsoft.com/office/word/2012/wordml" xmlns:w16se="http://schemas.microsoft.com/office/word/2015/wordml/symex" mc:Ignorable="w14 w15 w16se">
+  <w:docDefaults>
+    <w:rPrDefault>
+      <w:rPr>
+        <w:rFonts w:asciiTheme="minorHAnsi" w:eastAsiaTheme="minorEastAsia" w:hAnsiTheme="minorHAnsi" w:cstheme="minorBidi"/>
+        <w:sz w:val="22"/>
+        <w:szCs w:val="22"/>
+        <w:lang w:val="fr-FR" w:eastAsia="fr-FR" w:bidi="ar-SA"/>
+      </w:rPr>
+    </w:rPrDefault>
+    <w:pPrDefault>
+      <w:pPr>
+        <w:spacing w:after="160" w:line="259" w:lineRule="auto"/>
+      </w:pPr>
+    </w:pPrDefault>
+  </w:docDefaults>
+  <w:latentStyles w:defLockedState="0" w:defUIPriority="99" w:defSemiHidden="0" w:defUnhideWhenUsed="0" w:defQFormat="0" w:count="371">
+    <w:lsdException w:name="Normal" w:uiPriority="0" w:qFormat="1"/>
+    <w:lsdException w:name="heading 1" w:uiPriority="9" w:qFormat="1"/>
+    <w:lsdException w:name="heading 2" w:semiHidden="1" w:uiPriority="9" w:unhideWhenUsed="1" w:qFormat="1"/>
+    <w:lsdException w:name="heading 3" w:semiHidden="1" w:uiPriority="9" w:unhideWhenUsed="1" w:qFormat="1"/>
+    <w:lsdException w:name="heading 4" w:semiHidden="1" w:uiPriority="9" w:unhideWhenUsed="1" w:qFormat="1"/>
+    <w:lsdException w:name="heading 5" w:semiHidden="1" w:uiPriority="9" w:unhideWhenUsed="1" w:qFormat="1"/>
+    <w:lsdException w:name="heading 6" w:semiHidden="1" w:uiPriority="9" w:unhideWhenUsed="1" w:qFormat="1"/>
+    <w:lsdException w:name="heading 7" w:semiHidden="1" w:uiPriority="9" w:unhideWhenUsed="1" w:qFormat="1"/>
+    <w:lsdException w:name="heading 8" w:semiHidden="1" w:uiPriority="9" w:unhideWhenUsed="1" w:qFormat="1"/>
+    <w:lsdException w:name="heading 9" w:semiHidden="1" w:uiPriority="9" w:unhideWhenUsed="1" w:qFormat="1"/>
+    <w:lsdException w:name="index 1" w:semiHidden="1" w:unhideWhenUsed="1"/>
+    <w:lsdException w:name="index 2" w:semiHidden="1" w:unhideWhenUsed="1"/>
+    <w:lsdException w:name="index 3" w:semiHidden="1" w:unhideWhenUsed="1"/>
+    <w:lsdException w:name="index 4" w:semiHidden="1" w:unhideWhenUsed="1"/>
+    <w:lsdException w:name="index 5" w:semiHidden="1" w:unhideWhenUsed="1"/>
+    <w:lsdException w:name="index 6" w:semiHidden="1" w:unhideWhenUsed="1"/>
+    <w:lsdException w:name="index 7" w:semiHidden="1" w:unhideWhenUsed="1"/>
+    <w:lsdException w:name="index 8" w:semiHidden="1" w:unhideWhenUsed="1"/>
+    <w:lsdException w:name="index 9" w:semiHidden="1" w:unhideWhenUsed="1"/>
+    <w:lsdException w:name="toc 1" w:semiHidden="1" w:uiPriority="39" w:unhideWhenUsed="1"/>
+    <w:lsdException w:name="toc 2" w:semiHidden="1" w:uiPriority="39" w:unhideWhenUsed="1"/>
+    <w:lsdException w:name="toc 3" w:semiHidden="1" w:uiPriority="39" w:unhideWhenUsed="1"/>
+    <w:lsdException w:name="toc 4" w:semiHidden="1" w:uiPriority="39" w:unhideWhenUsed="1"/>
+    <w:lsdException w:name="toc 5" w:semiHidden="1" w:uiPriority="39" w:unhideWhenUsed="1"/>
+    <w:lsdException w:name="toc 6" w:semiHidden="1" w:uiPriority="39" w:unhideWhenUsed="1"/>
+    <w:lsdException w:name="toc 7" w:semiHidden="1" w:uiPriority="39" w:unhideWhenUsed="1"/>
+    <w:lsdException w:name="toc 8" w:semiHidden="1" w:uiPriority="39" w:unhideWhenUsed="1"/>
+    <w:lsdException w:name="toc 9" w:semiHidden="1" w:uiPriority="39" w:unhideWhenUsed="1"/>
+    <w:lsdException w:name="Normal Indent" w:semiHidden="1" w:unhideWhenUsed="1"/>
+    <w:lsdException w:name="footnote text" w:semiHidden="1" w:unhideWhenUsed="1"/>
+    <w:lsdException w:name="annotation text" w:semiHidden="1" w:unhideWhenUsed="1"/>
+    <w:lsdException w:name="header" w:semiHidden="1" w:unhideWhenUsed="1"/>
+    <w:lsdException w:name="footer" w:semiHidden="1" w:unhideWhenUsed="1"/>
+    <w:lsdException w:name="index heading" w:semiHidden="1" w:unhideWhenUsed="1"/>
+    <w:lsdException w:name="caption" w:semiHidden="1" w:uiPriority="35" w:unhideWhenUsed="1" w:qFormat="1"/>
+    <w:lsdException w:name="table of figures" w:semiHidden="1" w:unhideWhenUsed="1"/>
+    <w:lsdException w:name="envelope address" w:semiHidden="1" w:unhideWhenUsed="1"/>
+    <w:lsdException w:name="envelope return" w:semiHidden="1" w:unhideWhenUsed="1"/>
+    <w:lsdException w:name="footnote reference" w:semiHidden="1" w:unhideWhenUsed="1"/>
+    <w:lsdException w:name="annotation reference" w:semiHidden="1" w:unhideWhenUsed="1"/>
+    <w:lsdException w:name="line number" w:semiHidden="1" w:unhideWhenUsed="1"/>
+    <w:lsdException w:name="page number" w:semiHidden="1" w:unhideWhenUsed="1"/>
+    <w:lsdException w:name="endnote reference" w:semiHidden="1" w:unhideWhenUsed="1"/>
+    <w:lsdException w:name="endnote text" w:semiHidden="1" w:unhideWhenUsed="1"/>
+    <w:lsdException w:name="table of authorities" w:semiHidden="1" w:unhideWhenUsed="1"/>
+    <w:lsdException w:name="macro" w:semiHidden="1" w:unhideWhenUsed="1"/>
+    <w:lsdException w:name="toa heading" w:semiHidden="1" w:unhideWhenUsed="1"/>
+    <w:lsdException w:name="List" w:semiHidden="1" w:unhideWhenUsed="1"/>
+    <w:lsdException w:name="List Bullet" w:semiHidden="1" w:unhideWhenUsed="1"/>
+    <w:lsdException w:name="List Number" w:semiHidden="1" w:unhideWhenUsed="1"/>
+    <w:lsdException w:name="List 2" w:semiHidden="1" w:unhideWhenUsed="1"/>
+    <w:lsdException w:name="List 3" w:semiHidden="1" w:unhideWhenUsed="1"/>
+    <w:lsdException w:name="List 4" w:semiHidden="1" w:unhideWhenUsed="1"/>
+    <w:lsdException w:name="List 5" w:semiHidden="1" w:unhideWhenUsed="1"/>
+    <w:lsdException w:name="List Bullet 2" w:semiHidden="1" w:unhideWhenUsed="1"/>
+    <w:lsdException w:name="List Bullet 3" w:semiHidden="1" w:unhideWhenUsed="1"/>
+    <w:lsdException w:name="List Bullet 4" w:semiHidden="1" w:unhideWhenUsed="1"/>
+    <w:lsdException w:name="List Bullet 5" w:semiHidden="1" w:unhideWhenUsed="1"/>
+    <w:lsdException w:name="List Number 2" w:semiHidden="1" w:unhideWhenUsed="1"/>
+    <w:lsdException w:name="List Number 3" w:semiHidden="1" w:unhideWhenUsed="1"/>
+    <w:lsdException w:name="List Number 4" w:semiHidden="1" w:unhideWhenUsed="1"/>
+    <w:lsdException w:name="List Number 5" w:semiHidden="1" w:unhideWhenUsed="1"/>
+    <w:lsdException w:name="Title" w:uiPriority="10" w:qFormat="1"/>
+    <w:lsdException w:name="Closing" w:semiHidden="1" w:unhideWhenUsed="1"/>
+    <w:lsdException w:name="Signature" w:semiHidden="1" w:unhideWhenUsed="1"/>
+    <w:lsdException w:name="Default Paragraph Font" w:semiHidden="1" w:uiPriority="1" w:unhideWhenUsed="1"/>
+    <w:lsdException w:name="Body Text" w:semiHidden="1" w:unhideWhenUsed="1"/>
+    <w:lsdException w:name="Body Text Indent" w:semiHidden="1" w:unhideWhenUsed="1"/>
+    <w:lsdException w:name="List Continue" w:semiHidden="1" w:unhideWhenUsed="1"/>
+    <w:lsdException w:name="List Continue 2" w:semiHidden="1" w:unhideWhenUsed="1"/>
+    <w:lsdException w:name="List Continue 3" w:semiHidden="1" w:unhideWhenUsed="1"/>
+    <w:lsdException w:name="List Continue 4" w:semiHidden="1" w:unhideWhenUsed="1"/>
+    <w:lsdException w:name="List Continue 5" w:semiHidden="1" w:unhideWhenUsed="1"/>
+    <w:lsdException w:name="Message Header" w:semiHidden="1" w:unhideWhenUsed="1"/>
+    <w:lsdException w:name="Subtitle" w:uiPriority="11" w:qFormat="1"/>
+    <w:lsdException w:name="Salutation" w:semiHidden="1" w:unhideWhenUsed="1"/>
+    <w:lsdException w:name="Date" w:semiHidden="1" w:unhideWhenUsed="1"/>
+    <w:lsdException w:name="Body Text First Indent" w:semiHidden="1" w:unhideWhenUsed="1"/>
+    <w:lsdException w:name="Body Text First Indent 2" w:semiHidden="1" w:unhideWhenUsed="1"/>
+    <w:lsdException w:name="Note Heading" w:semiHidden="1" w:unhideWhenUsed="1"/>
+    <w:lsdException w:name="Body Text 2" w:semiHidden="1" w:unhideWhenUsed="1"/>
+    <w:lsdException w:name="Body Text 3" w:semiHidden="1" w:unhideWhenUsed="1"/>
+    <w:lsdException w:name="Body Text Indent 2" w:semiHidden="1" w:unhideWhenUsed="1"/>
+    <w:lsdException w:name="Body Text Indent 3" w:semiHidden="1" w:unhideWhenUsed="1"/>
+    <w:lsdException w:name="Block Text" w:semiHidden="1" w:unhideWhenUsed="1"/>
+    <w:lsdException w:name="Hyperlink" w:semiHidden="1" w:unhideWhenUsed="1"/>
+    <w:lsdException w:name="FollowedHyperlink" w:semiHidden="1" w:unhideWhenUsed="1"/>
+    <w:lsdException w:name="Strong" w:uiPriority="22" w:qFormat="1"/>
+    <w:lsdException w:name="Emphasis" w:uiPriority="20" w:qFormat="1"/>
+    <w:lsdException w:name="Document Map" w:semiHidden="1" w:unhideWhenUsed="1"/>
+    <w:lsdException w:name="Plain Text" w:semiHidden="1" w:unhideWhenUsed="1"/>
+    <w:lsdException w:name="E-mail Signature" w:semiHidden="1" w:unhideWhenUsed="1"/>
+    <w:lsdException w:name="HTML Top of Form" w:semiHidden="1" w:unhideWhenUsed="1"/>
+    <w:lsdException w:name="HTML Bottom of Form" w:semiHidden="1" w:unhideWhenUsed="1"/>
+    <w:lsdException w:name="Normal (Web)" w:semiHidden="1" w:unhideWhenUsed="1"/>
+    <w:lsdException w:name="HTML Acronym" w:semiHidden="1" w:unhideWhenUsed="1"/>
+    <w:lsdException w:name="HTML Address" w:semiHidden="1" w:unhideWhenUsed="1"/>
+    <w:lsdException w:name="HTML Cite" w:semiHidden="1" w:unhideWhenUsed="1"/>
+    <w:lsdException w:name="HTML Code" w:semiHidden="1" w:unhideWhenUsed="1"/>
+    <w:lsdException w:name="HTML Definition" w:semiHidden="1" w:unhideWhenUsed="1"/>
+    <w:lsdException w:name="HTML Keyboard" w:semiHidden="1" w:unhideWhenUsed="1"/>
+    <w:lsdException w:name="HTML Preformatted" w:semiHidden="1" w:unhideWhenUsed="1"/>
+    <w:lsdException w:name="HTML Sample" w:semiHidden="1" w:unhideWhenUsed="1"/>
+    <w:lsdException w:name="HTML Typewriter" w:semiHidden="1" w:unhideWhenUsed="1"/>
+    <w:lsdException w:name="HTML Variable" w:semiHidden="1" w:unhideWhenUsed="1"/>
+    <w:lsdException w:name="Normal Table" w:semiHidden="1" w:unhideWhenUsed="1"/>
+    <w:lsdException w:name="annotation subject" w:semiHidden="1" w:unhideWhenUsed="1"/>
+    <w:lsdException w:name="No List" w:semiHidden="1" w:unhideWhenUsed="1"/>
+    <w:lsdException w:name="Outline List 1" w:semiHidden="1" w:unhideWhenUsed="1"/>
+    <w:lsdException w:name="Outline List 2" w:semiHidden="1" w:unhideWhenUsed="1"/>
+    <w:lsdException w:name="Outline List 3" w:semiHidden="1" w:unhideWhenUsed="1"/>
+    <w:lsdException w:name="Table Simple 1" w:semiHidden="1" w:unhideWhenUsed="1"/>
+    <w:lsdException w:name="Table Simple 2" w:semiHidden="1" w:unhideWhenUsed="1"/>
+    <w:lsdException w:name="Table Simple 3" w:semiHidden="1" w:unhideWhenUsed="1"/>
+    <w:lsdException w:name="Table Classic 1" w:semiHidden="1" w:unhideWhenUsed="1"/>
+    <w:lsdException w:name="Table Classic 2" w:semiHidden="1" w:unhideWhenUsed="1"/>
+    <w:lsdException w:name="Table Classic 3" w:semiHidden="1" w:unhideWhenUsed="1"/>
+    <w:lsdException w:name="Table Classic 4" w:semiHidden="1" w:unhideWhenUsed="1"/>
+    <w:lsdException w:name="Table Colorful 1" w:semiHidden="1" w:unhideWhenUsed="1"/>
+    <w:lsdException w:name="Table Colorful 2" w:semiHidden="1" w:unhideWhenUsed="1"/>
+    <w:lsdException w:name="Table Colorful 3" w:semiHidden="1" w:unhideWhenUsed="1"/>
+    <w:lsdException w:name="Table Columns 1" w:semiHidden="1" w:unhideWhenUsed="1"/>
+    <w:lsdException w:name="Table Columns 2" w:semiHidden="1" w:unhideWhenUsed="1"/>
+    <w:lsdException w:name="Table Columns 3" w:semiHidden="1" w:unhideWhenUsed="1"/>
+    <w:lsdException w:name="Table Columns 4" w:semiHidden="1" w:unhideWhenUsed="1"/>
+    <w:lsdException w:name="Table Columns 5" w:semiHidden="1" w:unhideWhenUsed="1"/>
+    <w:lsdException w:name="Table Grid 1" w:semiHidden="1" w:unhideWhenUsed="1"/>
+    <w:lsdException w:name="Table Grid 2" w:semiHidden="1" w:unhideWhenUsed="1"/>
+    <w:lsdException w:name="Table Grid 3" w:semiHidden="1" w:unhideWhenUsed="1"/>
+    <w:lsdException w:name="Table Grid 4" w:semiHidden="1" w:unhideWhenUsed="1"/>
+    <w:lsdException w:name="Table Grid 5" w:semiHidden="1" w:unhideWhenUsed="1"/>
+    <w:lsdException w:name="Table Grid 6" w:semiHidden="1" w:unhideWhenUsed="1"/>
+    <w:lsdException w:name="Table Grid 7" w:semiHidden="1" w:unhideWhenUsed="1"/>
+    <w:lsdException w:name="Table Grid 8" w:semiHidden="1" w:unhideWhenUsed="1"/>
+    <w:lsdException w:name="Table List 1" w:semiHidden="1" w:unhideWhenUsed="1"/>
+    <w:lsdException w:name="Table List 2" w:semiHidden="1" w:unhideWhenUsed="1"/>
+    <w:lsdException w:name="Table List 3" w:semiHidden="1" w:unhideWhenUsed="1"/>
+    <w:lsdException w:name="Table List 4" w:semiHidden="1" w:unhideWhenUsed="1"/>
+    <w:lsdException w:name="Table List 5" w:semiHidden="1" w:unhideWhenUsed="1"/>
+    <w:lsdException w:name="Table List 6" w:semiHidden="1" w:unhideWhenUsed="1"/>
+    <w:lsdException w:name="Table List 7" w:semiHidden="1" w:unhideWhenUsed="1"/>
+    <w:lsdException w:name="Table List 8" w:semiHidden="1" w:unhideWhenUsed="1"/>
+    <w:lsdException w:name="Table 3D effects 1" w:semiHidden="1" w:unhideWhenUsed="1"/>
+    <w:lsdException w:name="Table 3D effects 2" w:semiHidden="1" w:unhideWhenUsed="1"/>
+    <w:lsdException w:name="Table 3D effects 3" w:semiHidden="1" w:unhideWhenUsed="1"/>
+    <w:lsdException w:name="Table Contemporary" w:semiHidden="1" w:unhideWhenUsed="1"/>
+    <w:lsdException w:name="Table Elegant" w:semiHidden="1" w:unhideWhenUsed="1"/>
+    <w:lsdException w:name="Table Professional" w:semiHidden="1" w:unhideWhenUsed="1"/>
+    <w:lsdException w:name="Table Subtle 1" w:semiHidden="1" w:unhideWhenUsed="1"/>
+    <w:lsdException w:name="Table Subtle 2" w:semiHidden="1" w:unhideWhenUsed="1"/>
+    <w:lsdException w:name="Table Web 1" w:semiHidden="1" w:unhideWhenUsed="1"/>
+    <w:lsdException w:name="Table Web 2" w:semiHidden="1" w:unhideWhenUsed="1"/>
+    <w:lsdException w:name="Table Web 3" w:semiHidden="1" w:unhideWhenUsed="1"/>
+    <w:lsdException w:name="Balloon Text" w:semiHidden="1" w:unhideWhenUsed="1"/>
+    <w:lsdException w:name="Table Grid" w:uiPriority="39"/>
+    <w:lsdException w:name="Table Theme" w:semiHidden="1" w:unhideWhenUsed="1"/>
+    <w:lsdException w:name="Placeholder Text" w:semiHidden="1"/>
+    <w:lsdException w:name="No Spacing" w:uiPriority="1" w:qFormat="1"/>
+    <w:lsdException w:name="Light Shading" w:uiPriority="60"/>
+    <w:lsdException w:name="Light List" w:uiPriority="61"/>
+    <w:lsdException w:name="Light Grid" w:uiPriority="62"/>
+    <w:lsdException w:name="Medium Shading 1" w:uiPriority="63"/>
+    <w:lsdException w:name="Medium Shading 2" w:uiPriority="64"/>
+    <w:lsdException w:name="Medium List 1" w:uiPriority="65"/>
+    <w:lsdException w:name="Medium List 2" w:uiPriority="66"/>
+    <w:lsdException w:name="Medium Grid 1" w:uiPriority="67"/>
+    <w:lsdException w:name="Medium Grid 2" w:uiPriority="68"/>
+    <w:lsdException w:name="Medium Grid 3" w:uiPriority="69"/>
+    <w:lsdException w:name="Dark List" w:uiPriority="70"/>
+    <w:lsdException w:name="Colorful Shading" w:uiPriority="71"/>
+    <w:lsdException w:name="Colorful List" w:uiPriority="72"/>
+    <w:lsdException w:name="Colorful Grid" w:uiPriority="73"/>
+    <w:lsdException w:name="Light Shading Accent 1" w:uiPriority="60"/>
+    <w:lsdException w:name="Light List Accent 1" w:uiPriority="61"/>
+    <w:lsdException w:name="Light Grid Accent 1" w:uiPriority="62"/>
+    <w:lsdException w:name="Medium Shading 1 Accent 1" w:uiPriority="63"/>
+    <w:lsdException w:name="Medium Shading 2 Accent 1" w:uiPriority="64"/>
+    <w:lsdException w:name="Medium List 1 Accent 1" w:uiPriority="65"/>
+    <w:lsdException w:name="Revision" w:semiHidden="1"/>
+    <w:lsdException w:name="List Paragraph" w:uiPriority="34" w:qFormat="1"/>
+    <w:lsdException w:name="Quote" w:uiPriority="29" w:qFormat="1"/>
+    <w:lsdException w:name="Intense Quote" w:uiPriority="30" w:qFormat="1"/>
+    <w:lsdException w:name="Medium List 2 Accent 1" w:uiPriority="66"/>
+    <w:lsdException w:name="Medium Grid 1 Accent 1" w:uiPriority="67"/>
+    <w:lsdException w:name="Medium Grid 2 Accent 1" w:uiPriority="68"/>
+    <w:lsdException w:name="Medium Grid 3 Accent 1" w:uiPriority="69"/>
+    <w:lsdException w:name="Dark List Accent 1" w:uiPriority="70"/>
+    <w:lsdException w:name="Colorful Shading Accent 1" w:uiPriority="71"/>
+    <w:lsdException w:name="Colorful List Accent 1" w:uiPriority="72"/>
+    <w:lsdException w:name="Colorful Grid Accent 1" w:uiPriority="73"/>
+    <w:lsdException w:name="Light Shading Accent 2" w:uiPriority="60"/>
+    <w:lsdException w:name="Light List Accent 2" w:uiPriority="61"/>
+    <w:lsdException w:name="Light Grid Accent 2" w:uiPriority="62"/>
+    <w:lsdException w:name="Medium Shading 1 Accent 2" w:uiPriority="63"/>
+    <w:lsdException w:name="Medium Shading 2 Accent 2" w:uiPriority="64"/>
+    <w:lsdException w:name="Medium List 1 Accent 2" w:uiPriority="65"/>
+    <w:lsdException w:name="Medium List 2 Accent 2" w:uiPriority="66"/>
+    <w:lsdException w:name="Medium Grid 1 Accent 2" w:uiPriority="67"/>
+    <w:lsdException w:name="Medium Grid 2 Accent 2" w:uiPriority="68"/>
+    <w:lsdException w:name="Medium Grid 3 Accent 2" w:uiPriority="69"/>
+    <w:lsdException w:name="Dark List Accent 2" w:uiPriority="70"/>
+    <w:lsdException w:name="Colorful Shading Accent 2" w:uiPriority="71"/>
+    <w:lsdException w:name="Colorful List Accent 2" w:uiPriority="72"/>
+    <w:lsdException w:name="Colorful Grid Accent 2" w:uiPriority="73"/>
+    <w:lsdException w:name="Light Shading Accent 3" w:uiPriority="60"/>
+    <w:lsdException w:name="Light List Accent 3" w:uiPriority="61"/>
+    <w:lsdException w:name="Light Grid Accent 3" w:uiPriority="62"/>
+    <w:lsdException w:name="Medium Shading 1 Accent 3" w:uiPriority="63"/>
+    <w:lsdException w:name="Medium Shading 2 Accent 3" w:uiPriority="64"/>
+    <w:lsdException w:name="Medium List 1 Accent 3" w:uiPriority="65"/>
+    <w:lsdException w:name="Medium List 2 Accent 3" w:uiPriority="66"/>
+    <w:lsdException w:name="Medium Grid 1 Accent 3" w:uiPriority="67"/>
+    <w:lsdException w:name="Medium Grid 2 Accent 3" w:uiPriority="68"/>
+    <w:lsdException w:name="Medium Grid 3 Accent 3" w:uiPriority="69"/>
+    <w:lsdException w:name="Dark List Accent 3" w:uiPriority="70"/>
+    <w:lsdException w:name="Colorful Shading Accent 3" w:uiPriority="71"/>
+    <w:lsdException w:name="Colorful List Accent 3" w:uiPriority="72"/>
+    <w:lsdException w:name="Colorful Grid Accent 3" w:uiPriority="73"/>
+    <w:lsdException w:name="Light Shading Accent 4" w:uiPriority="60"/>
+    <w:lsdException w:name="Light List Accent 4" w:uiPriority="61"/>
+    <w:lsdException w:name="Light Grid Accent 4" w:uiPriority="62"/>
+    <w:lsdException w:name="Medium Shading 1 Accent 4" w:uiPriority="63"/>
+    <w:lsdException w:name="Medium Shading 2 Accent 4" w:uiPriority="64"/>
+    <w:lsdException w:name="Medium List 1 Accent 4" w:uiPriority="65"/>
+    <w:lsdException w:name="Medium List 2 Accent 4" w:uiPriority="66"/>
+    <w:lsdException w:name="Medium Grid 1 Accent 4" w:uiPriority="67"/>
+    <w:lsdException w:name="Medium Grid 2 Accent 4" w:uiPriority="68"/>
+    <w:lsdException w:name="Medium Grid 3 Accent 4" w:uiPriority="69"/>
+    <w:lsdException w:name="Dark List Accent 4" w:uiPriority="70"/>
+    <w:lsdException w:name="Colorful Shading Accent 4" w:uiPriority="71"/>
+    <w:lsdException w:name="Colorful List Accent 4" w:uiPriority="72"/>
+    <w:lsdException w:name="Colorful Grid Accent 4" w:uiPriority="73"/>
+    <w:lsdException w:name="Light Shading Accent 5" w:uiPriority="60"/>
+    <w:lsdException w:name="Light List Accent 5" w:uiPriority="61"/>
+    <w:lsdException w:name="Light Grid Accent 5" w:uiPriority="62"/>
+    <w:lsdException w:name="Medium Shading 1 Accent 5" w:uiPriority="63"/>
+    <w:lsdException w:name="Medium Shading 2 Accent 5" w:uiPriority="64"/>
+    <w:lsdException w:name="Medium List 1 Accent 5" w:uiPriority="65"/>
+    <w:lsdException w:name="Medium List 2 Accent 5" w:uiPriority="66"/>
+    <w:lsdException w:name="Medium Grid 1 Accent 5" w:uiPriority="67"/>
+    <w:lsdException w:name="Medium Grid 2 Accent 5" w:uiPriority="68"/>
+    <w:lsdException w:name="Medium Grid 3 Accent 5" w:uiPriority="69"/>
+    <w:lsdException w:name="Dark List Accent 5" w:uiPriority="70"/>
+    <w:lsdException w:name="Colorful Shading Accent 5" w:uiPriority="71"/>
+    <w:lsdException w:name="Colorful List Accent 5" w:uiPriority="72"/>
+    <w:lsdException w:name="Colorful Grid Accent 5" w:uiPriority="73"/>
+    <w:lsdException w:name="Light Shading Accent 6" w:uiPriority="60"/>
+    <w:lsdException w:name="Light List Accent 6" w:uiPriority="61"/>
+    <w:lsdException w:name="Light Grid Accent 6" w:uiPriority="62"/>
+    <w:lsdException w:name="Medium Shading 1 Accent 6" w:uiPriority="63"/>
+    <w:lsdException w:name="Medium Shading 2 Accent 6" w:uiPriority="64"/>
+    <w:lsdException w:name="Medium List 1 Accent 6" w:uiPriority="65"/>
+    <w:lsdException w:name="Medium List 2 Accent 6" w:uiPriority="66"/>
+    <w:lsdException w:name="Medium Grid 1 Accent 6" w:uiPriority="67"/>
+    <w:lsdException w:name="Medium Grid 2 Accent 6" w:uiPriority="68"/>
+    <w:lsdException w:name="Medium Grid 3 Accent 6" w:uiPriority="69"/>
+    <w:lsdException w:name="Dark List Accent 6" w:uiPriority="70"/>
+    <w:lsdException w:name="Colorful Shading Accent 6" w:uiPriority="71"/>
+    <w:lsdException w:name="Colorful List Accent 6" w:uiPriority="72"/>
+    <w:lsdException w:name="Colorful Grid Accent 6" w:uiPriority="73"/>
+    <w:lsdException w:name="Subtle Emphasis" w:uiPriority="19" w:qFormat="1"/>
+    <w:lsdException w:name="Intense Emphasis" w:uiPriority="21" w:qFormat="1"/>
+    <w:lsdException w:name="Subtle Reference" w:uiPriority="31" w:qFormat="1"/>
+    <w:lsdException w:name="Intense Reference" w:uiPriority="32" w:qFormat="1"/>
+    <w:lsdException w:name="Book Title" w:uiPriority="33" w:qFormat="1"/>
+    <w:lsdException w:name="Bibliography" w:semiHidden="1" w:uiPriority="37" w:unhideWhenUsed="1"/>
+    <w:lsdException w:name="TOC Heading" w:semiHidden="1" w:uiPriority="39" w:unhideWhenUsed="1" w:qFormat="1"/>
+    <w:lsdException w:name="Plain Table 1" w:uiPriority="41"/>
+    <w:lsdException w:name="Plain Table 2" w:uiPriority="42"/>
+    <w:lsdException w:name="Plain Table 3" w:uiPriority="43"/>
+    <w:lsdException w:name="Plain Table 4" w:uiPriority="44"/>
+    <w:lsdException w:name="Plain Table 5" w:uiPriority="45"/>
+    <w:lsdException w:name="Grid Table Light" w:uiPriority="40"/>
+    <w:lsdException w:name="Grid Table 1 Light" w:uiPriority="46"/>
+    <w:lsdException w:name="Grid Table 2" w:uiPriority="47"/>
+    <w:lsdException w:name="Grid Table 3" w:uiPriority="48"/>
+    <w:lsdException w:name="Grid Table 4" w:uiPriority="49"/>
+    <w:lsdException w:name="Grid Table 5 Dark" w:uiPriority="50"/>
+    <w:lsdException w:name="Grid Table 6 Colorful" w:uiPriority="51"/>
+    <w:lsdException w:name="Grid Table 7 Colorful" w:uiPriority="52"/>
+    <w:lsdException w:name="Grid Table 1 Light Accent 1" w:uiPriority="46"/>
+    <w:lsdException w:name="Grid Table 2 Accent 1" w:uiPriority="47"/>
+    <w:lsdException w:name="Grid Table 3 Accent 1" w:uiPriority="48"/>
+    <w:lsdException w:name="Grid Table 4 Accent 1" w:uiPriority="49"/>
+    <w:lsdException w:name="Grid Table 5 Dark Accent 1" w:uiPriority="50"/>
+    <w:lsdException w:name="Grid Table 6 Colorful Accent 1" w:uiPriority="51"/>
+    <w:lsdException w:name="Grid Table 7 Colorful Accent 1" w:uiPriority="52"/>
+    <w:lsdException w:name="Grid Table 1 Light Accent 2" w:uiPriority="46"/>
+    <w:lsdException w:name="Grid Table 2 Accent 2" w:uiPriority="47"/>
+    <w:lsdException w:name="Grid Table 3 Accent 2" w:uiPriority="48"/>
+    <w:lsdException w:name="Grid Table 4 Accent 2" w:uiPriority="49"/>
+    <w:lsdException w:name="Grid Table 5 Dark Accent 2" w:uiPriority="50"/>
+    <w:lsdException w:name="Grid Table 6 Colorful Accent 2" w:uiPriority="51"/>
+    <w:lsdException w:name="Grid Table 7 Colorful Accent 2" w:uiPriority="52"/>
+    <w:lsdException w:name="Grid Table 1 Light Accent 3" w:uiPriority="46"/>
+    <w:lsdException w:name="Grid Table 2 Accent 3" w:uiPriority="47"/>
+    <w:lsdException w:name="Grid Table 3 Accent 3" w:uiPriority="48"/>
+    <w:lsdException w:name="Grid Table 4 Accent 3" w:uiPriority="49"/>
+    <w:lsdException w:name="Grid Table 5 Dark Accent 3" w:uiPriority="50"/>
+    <w:lsdException w:name="Grid Table 6 Colorful Accent 3" w:uiPriority="51"/>
+    <w:lsdException w:name="Grid Table 7 Colorful Accent 3" w:uiPriority="52"/>
+    <w:lsdException w:name="Grid Table 1 Light Accent 4" w:uiPriority="46"/>
+    <w:lsdException w:name="Grid Table 2 Accent 4" w:uiPriority="47"/>
+    <w:lsdException w:name="Grid Table 3 Accent 4" w:uiPriority="48"/>
+    <w:lsdException w:name="Grid Table 4 Accent 4" w:uiPriority="49"/>
+    <w:lsdException w:name="Grid Table 5 Dark Accent 4" w:uiPriority="50"/>
+    <w:lsdException w:name="Grid Table 6 Colorful Accent 4" w:uiPriority="51"/>
+    <w:lsdException w:name="Grid Table 7 Colorful Accent 4" w:uiPriority="52"/>
+    <w:lsdException w:name="Grid Table 1 Light Accent 5" w:uiPriority="46"/>
+    <w:lsdException w:name="Grid Table 2 Accent 5" w:uiPriority="47"/>
+    <w:lsdException w:name="Grid Table 3 Accent 5" w:uiPriority="48"/>
+    <w:lsdException w:name="Grid Table 4 Accent 5" w:uiPriority="49"/>
+    <w:lsdException w:name="Grid Table 5 Dark Accent 5" w:uiPriority="50"/>
+    <w:lsdException w:name="Grid Table 6 Colorful Accent 5" w:uiPriority="51"/>
+    <w:lsdException w:name="Grid Table 7 Colorful Accent 5" w:uiPriority="52"/>
+    <w:lsdException w:name="Grid Table 1 Light Accent 6" w:uiPriority="46"/>
+    <w:lsdException w:name="Grid Table 2 Accent 6" w:uiPriority="47"/>
+    <w:lsdException w:name="Grid Table 3 Accent 6" w:uiPriority="48"/>
+    <w:lsdException w:name="Grid Table 4 Accent 6" w:uiPriority="49"/>
+    <w:lsdException w:name="Grid Table 5 Dark Accent 6" w:uiPriority="50"/>
+    <w:lsdException w:name="Grid Table 6 Colorful Accent 6" w:uiPriority="51"/>
+    <w:lsdException w:name="Grid Table 7 Colorful Accent 6" w:uiPriority="52"/>
+    <w:lsdException w:name="List Table 1 Light" w:uiPriority="46"/>
+    <w:lsdException w:name="List Table 2" w:uiPriority="47"/>
+    <w:lsdException w:name="List Table 3" w:uiPriority="48"/>
+    <w:lsdException w:name="List Table 4" w:uiPriority="49"/>
+    <w:lsdException w:name="List Table 5 Dark" w:uiPriority="50"/>
+    <w:lsdException w:name="List Table 6 Colorful" w:uiPriority="51"/>
+    <w:lsdException w:name="List Table 7 Colorful" w:uiPriority="52"/>
+    <w:lsdException w:name="List Table 1 Light Accent 1" w:uiPriority="46"/>
+    <w:lsdException w:name="List Table 2 Accent 1" w:uiPriority="47"/>
+    <w:lsdException w:name="List Table 3 Accent 1" w:uiPriority="48"/>
+    <w:lsdException w:name="List Table 4 Accent 1" w:uiPriority="49"/>
+    <w:lsdException w:name="List Table 5 Dark Accent 1" w:uiPriority="50"/>
+    <w:lsdException w:name="List Table 6 Colorful Accent 1" w:uiPriority="51"/>
+    <w:lsdException w:name="List Table 7 Colorful Accent 1" w:uiPriority="52"/>
+    <w:lsdException w:name="List Table 1 Light Accent 2" w:uiPriority="46"/>
+    <w:lsdException w:name="List Table 2 Accent 2" w:uiPriority="47"/>
+    <w:lsdException w:name="List Table 3 Accent 2" w:uiPriority="48"/>
+    <w:lsdException w:name="List Table 4 Accent 2" w:uiPriority="49"/>
+    <w:lsdException w:name="List Table 5 Dark Accent 2" w:uiPriority="50"/>
+    <w:lsdException w:name="List Table 6 Colorful Accent 2" w:uiPriority="51"/>
+    <w:lsdException w:name="List Table 7 Colorful Accent 2" w:uiPriority="52"/>
+    <w:lsdException w:name="List Table 1 Light Accent 3" w:uiPriority="46"/>
+    <w:lsdException w:name="List Table 2 Accent 3" w:uiPriority="47"/>
+    <w:lsdException w:name="List Table 3 Accent 3" w:uiPriority="48"/>
+    <w:lsdException w:name="List Table 4 Accent 3" w:uiPriority="49"/>
+    <w:lsdException w:name="List Table 5 Dark Accent 3" w:uiPriority="50"/>
+    <w:lsdException w:name="List Table 6 Colorful Accent 3" w:uiPriority="51"/>
+    <w:lsdException w:name="List Table 7 Colorful Accent 3" w:uiPriority="52"/>
+    <w:lsdException w:name="List Table 1 Light Accent 4" w:uiPriority="46"/>
+    <w:lsdException w:name="List Table 2 Accent 4" w:uiPriority="47"/>
+    <w:lsdException w:name="List Table 3 Accent 4" w:uiPriority="48"/>
+    <w:lsdException w:name="List Table 4 Accent 4" w:uiPriority="49"/>
+    <w:lsdException w:name="List Table 5 Dark Accent 4" w:uiPriority="50"/>
+    <w:lsdException w:name="List Table 6 Colorful Accent 4" w:uiPriority="51"/>
+    <w:lsdException w:name="List Table 7 Colorful Accent 4" w:uiPriority="52"/>
+    <w:lsdException w:name="List Table 1 Light Accent 5" w:uiPriority="46"/>
+    <w:lsdException w:name="List Table 2 Accent 5" w:uiPriority="47"/>
+    <w:lsdException w:name="List Table 3 Accent 5" w:uiPriority="48"/>
+    <w:lsdException w:name="List Table 4 Accent 5" w:uiPriority="49"/>
+    <w:lsdException w:name="List Table 5 Dark Accent 5" w:uiPriority="50"/>
+    <w:lsdException w:name="List Table 6 Colorful Accent 5" w:uiPriority="51"/>
+    <w:lsdException w:name="List Table 7 Colorful Accent 5" w:uiPriority="52"/>
+    <w:lsdException w:name="List Table 1 Light Accent 6" w:uiPriority="46"/>
+    <w:lsdException w:name="List Table 2 Accent 6" w:uiPriority="47"/>
+    <w:lsdException w:name="List Table 3 Accent 6" w:uiPriority="48"/>
+    <w:lsdException w:name="List Table 4 Accent 6" w:uiPriority="49"/>
+    <w:lsdException w:name="List Table 5 Dark Accent 6" w:uiPriority="50"/>
+    <w:lsdException w:name="List Table 6 Colorful Accent 6" w:uiPriority="51"/>
+    <w:lsdException w:name="List Table 7 Colorful Accent 6" w:uiPriority="52"/>
+  </w:latentStyles>
+  <w:style w:type="paragraph" w:default="1" w:styleId="Normal">
+    <w:name w:val="Normal"/>
+    <w:qFormat/>
+  </w:style>
+  <w:style w:type="character" w:default="1" w:styleId="Policepardfaut">
+    <w:name w:val="Default Paragraph Font"/>
+    <w:uiPriority w:val="1"/>
+    <w:semiHidden/>
+    <w:unhideWhenUsed/>
+  </w:style>
+  <w:style w:type="table" w:default="1" w:styleId="TableauNormal">
+    <w:name w:val="Normal Table"/>
+    <w:uiPriority w:val="99"/>
+    <w:semiHidden/>
+    <w:unhideWhenUsed/>
+    <w:tblPr>
+      <w:tblInd w:w="0" w:type="dxa"/>
+      <w:tblCellMar>
+        <w:top w:w="0" w:type="dxa"/>
+        <w:left w:w="108" w:type="dxa"/>
+        <w:bottom w:w="0" w:type="dxa"/>
+        <w:right w:w="108" w:type="dxa"/>
+      </w:tblCellMar>
+    </w:tblPr>
+  </w:style>
+  <w:style w:type="numbering" w:default="1" w:styleId="Aucuneliste">
+    <w:name w:val="No List"/>
+    <w:uiPriority w:val="99"/>
+    <w:semiHidden/>
+    <w:unhideWhenUsed/>
+  </w:style>
+  <w:style w:type="paragraph" w:customStyle="1" w:styleId="EBE1D0CF19C3436395134AECDB50F097">
+    <w:name w:val="EBE1D0CF19C3436395134AECDB50F097"/>
+    <w:rsid w:val="00EC2349"/>
+  </w:style>
+  <w:style w:type="paragraph" w:customStyle="1" w:styleId="A2F7F6D8A03949D49D59F963F651B9D0">
+    <w:name w:val="A2F7F6D8A03949D49D59F963F651B9D0"/>
+    <w:rsid w:val="00EC2349"/>
+  </w:style>
+  <w:style w:type="paragraph" w:customStyle="1" w:styleId="2F4B4891ED404A0B97701F44C30E3CFD">
+    <w:name w:val="2F4B4891ED404A0B97701F44C30E3CFD"/>
+    <w:rsid w:val="00EC2349"/>
+  </w:style>
+</w:styles>
+</file>
+
+<file path=word/glossary/webSettings.xml><?xml version="1.0" encoding="utf-8"?>
+<w:webSettings xmlns:mc="http://schemas.openxmlformats.org/markup-compatibility/2006" xmlns:r="http://schemas.openxmlformats.org/officeDocument/2006/relationships" xmlns:w="http://schemas.openxmlformats.org/wordprocessingml/2006/main" xmlns:w14="http://schemas.microsoft.com/office/word/2010/wordml" xmlns:w15="http://schemas.microsoft.com/office/word/2012/wordml" xmlns:w16se="http://schemas.microsoft.com/office/word/2015/wordml/symex" mc:Ignorable="w14 w15 w16se">
+  <w:optimizeForBrowser/>
+  <w:allowPNG/>
+</w:webSettings>
+</file>
+
 <file path=word/theme/theme1.xml><?xml version="1.0" encoding="utf-8"?>
 <a:theme xmlns:a="http://schemas.openxmlformats.org/drawingml/2006/main" name="Thème Office">
   <a:themeElements>
@@ -5322,7 +6025,7 @@
 </file>
 
 <file path=customXml/itemProps1.xml><?xml version="1.0" encoding="utf-8"?>
-<ds:datastoreItem xmlns:ds="http://schemas.openxmlformats.org/officeDocument/2006/customXml" ds:itemID="{0EB84BD2-E4B9-4CF6-B494-2DAC4ED2F7D0}">
+<ds:datastoreItem xmlns:ds="http://schemas.openxmlformats.org/officeDocument/2006/customXml" ds:itemID="{8966FD04-4204-422E-B6A3-129DE218AD1B}">
   <ds:schemaRefs>
     <ds:schemaRef ds:uri="http://schemas.openxmlformats.org/officeDocument/2006/bibliography"/>
   </ds:schemaRefs>

</xml_diff>

<commit_message>
Amélioration E1 + Nommage de "l'application ViGSB"
</commit_message>
<xml_diff>
--- a/Etapes_Gestion_Projet/Etape 01/E1_GestionVisite_LizBLANCA.docx
+++ b/Etapes_Gestion_Projet/Etape 01/E1_GestionVisite_LizBLANCA.docx
@@ -42,10 +42,7 @@
         <w:t>‘’ Septembre 2024 – Mai 2025 ‘’</w:t>
       </w:r>
     </w:p>
-    <w:p>
-      <w:bookmarkStart w:id="0" w:name="_GoBack"/>
-      <w:bookmarkEnd w:id="0"/>
-    </w:p>
+    <w:p/>
     <w:p/>
     <w:p>
       <w:pPr>
@@ -883,6 +880,67 @@
           </w:p>
         </w:tc>
       </w:tr>
+      <w:tr>
+        <w:tc>
+          <w:tcPr>
+            <w:tcW w:w="2614" w:type="dxa"/>
+            <w:shd w:val="clear" w:color="auto" w:fill="F2F2F2" w:themeFill="background1" w:themeFillShade="F2"/>
+          </w:tcPr>
+          <w:p>
+            <w:pPr>
+              <w:jc w:val="center"/>
+            </w:pPr>
+            <w:r>
+              <w:t>1.2</w:t>
+            </w:r>
+          </w:p>
+        </w:tc>
+        <w:tc>
+          <w:tcPr>
+            <w:tcW w:w="2614" w:type="dxa"/>
+            <w:shd w:val="clear" w:color="auto" w:fill="F2F2F2" w:themeFill="background1" w:themeFillShade="F2"/>
+          </w:tcPr>
+          <w:p>
+            <w:pPr>
+              <w:jc w:val="center"/>
+            </w:pPr>
+            <w:r>
+              <w:t>28/10/24</w:t>
+            </w:r>
+          </w:p>
+        </w:tc>
+        <w:tc>
+          <w:tcPr>
+            <w:tcW w:w="2614" w:type="dxa"/>
+            <w:shd w:val="clear" w:color="auto" w:fill="F2F2F2" w:themeFill="background1" w:themeFillShade="F2"/>
+          </w:tcPr>
+          <w:p>
+            <w:pPr>
+              <w:jc w:val="center"/>
+            </w:pPr>
+            <w:r>
+              <w:t>Liz BLANCA</w:t>
+            </w:r>
+          </w:p>
+        </w:tc>
+        <w:tc>
+          <w:tcPr>
+            <w:tcW w:w="2614" w:type="dxa"/>
+            <w:shd w:val="clear" w:color="auto" w:fill="F2F2F2" w:themeFill="background1" w:themeFillShade="F2"/>
+          </w:tcPr>
+          <w:p>
+            <w:pPr>
+              <w:jc w:val="center"/>
+            </w:pPr>
+            <w:r>
+              <w:t>Amélioration de la lisibilité du document</w:t>
+            </w:r>
+            <w:r>
+              <w:t xml:space="preserve"> + nommage de l’application</w:t>
+            </w:r>
+          </w:p>
+        </w:tc>
+      </w:tr>
     </w:tbl>
     <w:p/>
     <w:p/>
@@ -1090,6 +1148,46 @@
             </w:r>
             <w:r>
               <w:rPr>
+                <w:rStyle w:val="lev"/>
+                <w:rFonts w:ascii="Ebrima" w:hAnsi="Ebrima"/>
+                <w:sz w:val="26"/>
+                <w:szCs w:val="26"/>
+              </w:rPr>
+              <w:t xml:space="preserve"> nommé </w:t>
+            </w:r>
+            <w:r>
+              <w:rPr>
+                <w:rStyle w:val="lev"/>
+                <w:rFonts w:ascii="Ebrima" w:hAnsi="Ebrima"/>
+                <w:sz w:val="26"/>
+                <w:szCs w:val="26"/>
+              </w:rPr>
+              <w:t>« </w:t>
+            </w:r>
+            <w:proofErr w:type="spellStart"/>
+            <w:r>
+              <w:rPr>
+                <w:rStyle w:val="lev"/>
+                <w:rFonts w:ascii="Ebrima" w:hAnsi="Ebrima"/>
+                <w:sz w:val="26"/>
+                <w:szCs w:val="26"/>
+              </w:rPr>
+              <w:t>ViGSB</w:t>
+            </w:r>
+            <w:proofErr w:type="spellEnd"/>
+            <w:r>
+              <w:rPr>
+                <w:rStyle w:val="lev"/>
+                <w:rFonts w:ascii="Ebrima" w:hAnsi="Ebrima"/>
+                <w:sz w:val="26"/>
+                <w:szCs w:val="26"/>
+              </w:rPr>
+              <w:t> »</w:t>
+            </w:r>
+            <w:bookmarkStart w:id="0" w:name="_GoBack"/>
+            <w:bookmarkEnd w:id="0"/>
+            <w:r>
+              <w:rPr>
                 <w:rFonts w:ascii="Ebrima" w:hAnsi="Ebrima"/>
                 <w:sz w:val="26"/>
                 <w:szCs w:val="26"/>
@@ -1357,6 +1455,58 @@
           <w:p>
             <w:pPr>
               <w:pStyle w:val="NormalWeb"/>
+              <w:ind w:left="720"/>
+              <w:jc w:val="center"/>
+              <w:rPr>
+                <w:rFonts w:asciiTheme="minorHAnsi" w:eastAsiaTheme="minorEastAsia" w:hAnsiTheme="minorHAnsi" w:cstheme="minorBidi"/>
+                <w:lang w:eastAsia="en-US"/>
+              </w:rPr>
+            </w:pPr>
+            <w:r>
+              <w:rPr>
+                <w:rFonts w:asciiTheme="minorHAnsi" w:eastAsiaTheme="minorEastAsia" w:hAnsiTheme="minorHAnsi" w:cstheme="minorBidi"/>
+                <w:lang w:eastAsia="en-US"/>
+              </w:rPr>
+              <w:drawing>
+                <wp:inline distT="0" distB="0" distL="0" distR="0" wp14:anchorId="52704098" wp14:editId="1B03A5B8">
+                  <wp:extent cx="4877481" cy="1581371"/>
+                  <wp:effectExtent l="0" t="0" r="0" b="0"/>
+                  <wp:docPr id="2" name="Image 2"/>
+                  <wp:cNvGraphicFramePr>
+                    <a:graphicFrameLocks xmlns:a="http://schemas.openxmlformats.org/drawingml/2006/main" noChangeAspect="1"/>
+                  </wp:cNvGraphicFramePr>
+                  <a:graphic xmlns:a="http://schemas.openxmlformats.org/drawingml/2006/main">
+                    <a:graphicData uri="http://schemas.openxmlformats.org/drawingml/2006/picture">
+                      <pic:pic xmlns:pic="http://schemas.openxmlformats.org/drawingml/2006/picture">
+                        <pic:nvPicPr>
+                          <pic:cNvPr id="1" name=""/>
+                          <pic:cNvPicPr/>
+                        </pic:nvPicPr>
+                        <pic:blipFill>
+                          <a:blip r:embed="rId9"/>
+                          <a:stretch>
+                            <a:fillRect/>
+                          </a:stretch>
+                        </pic:blipFill>
+                        <pic:spPr>
+                          <a:xfrm>
+                            <a:off x="0" y="0"/>
+                            <a:ext cx="4877481" cy="1581371"/>
+                          </a:xfrm>
+                          <a:prstGeom prst="rect">
+                            <a:avLst/>
+                          </a:prstGeom>
+                        </pic:spPr>
+                      </pic:pic>
+                    </a:graphicData>
+                  </a:graphic>
+                </wp:inline>
+              </w:drawing>
+            </w:r>
+          </w:p>
+          <w:p>
+            <w:pPr>
+              <w:pStyle w:val="NormalWeb"/>
               <w:numPr>
                 <w:ilvl w:val="0"/>
                 <w:numId w:val="2"/>
@@ -1376,7 +1526,16 @@
                 <w:bCs/>
                 <w:lang w:eastAsia="en-US"/>
               </w:rPr>
-              <w:t>Chefs de secteur</w:t>
+              <w:t>Responsable</w:t>
+            </w:r>
+            <w:r>
+              <w:rPr>
+                <w:rFonts w:asciiTheme="minorHAnsi" w:eastAsiaTheme="minorEastAsia" w:hAnsiTheme="minorHAnsi" w:cstheme="minorBidi"/>
+                <w:b/>
+                <w:bCs/>
+                <w:lang w:eastAsia="en-US"/>
+              </w:rPr>
+              <w:t xml:space="preserve"> de secteur</w:t>
             </w:r>
           </w:p>
           <w:p>
@@ -1943,6 +2102,7 @@
                 <w:sz w:val="24"/>
                 <w:szCs w:val="24"/>
               </w:rPr>
+              <w:lastRenderedPageBreak/>
               <w:t xml:space="preserve">Consulter leurs </w:t>
             </w:r>
             <w:r>
@@ -1997,34 +2157,6 @@
           </w:p>
           <w:p>
             <w:pPr>
-              <w:numPr>
-                <w:ilvl w:val="2"/>
-                <w:numId w:val="2"/>
-              </w:numPr>
-              <w:spacing w:before="100" w:beforeAutospacing="1" w:after="100" w:afterAutospacing="1"/>
-              <w:jc w:val="both"/>
-              <w:rPr>
-                <w:sz w:val="24"/>
-                <w:szCs w:val="24"/>
-              </w:rPr>
-            </w:pPr>
-            <w:r>
-              <w:rPr>
-                <w:sz w:val="24"/>
-                <w:szCs w:val="24"/>
-              </w:rPr>
-              <w:t xml:space="preserve">Création et consultation de </w:t>
-            </w:r>
-            <w:r>
-              <w:rPr>
-                <w:sz w:val="24"/>
-                <w:szCs w:val="24"/>
-              </w:rPr>
-              <w:t>rapport des visites</w:t>
-            </w:r>
-          </w:p>
-          <w:p>
-            <w:pPr>
               <w:spacing w:before="100" w:beforeAutospacing="1" w:after="100" w:afterAutospacing="1"/>
               <w:ind w:left="1416"/>
               <w:jc w:val="both"/>
@@ -2081,7 +2213,6 @@
                 <w:b/>
                 <w:bCs/>
               </w:rPr>
-              <w:lastRenderedPageBreak/>
               <w:t>Hiérarchie des droits</w:t>
             </w:r>
             <w:r>
@@ -2650,7 +2781,6 @@
               <w:rPr>
                 <w:rFonts w:asciiTheme="majorHAnsi" w:hAnsiTheme="majorHAnsi" w:cstheme="majorHAnsi"/>
               </w:rPr>
-              <w:lastRenderedPageBreak/>
               <w:t>L’</w:t>
             </w:r>
             <w:r>
@@ -2697,91 +2827,10 @@
           <w:p>
             <w:pPr>
               <w:pStyle w:val="NormalWeb"/>
-              <w:ind w:left="720"/>
-            </w:pPr>
-          </w:p>
-          <w:p>
-            <w:pPr>
-              <w:pStyle w:val="NormalWeb"/>
-              <w:numPr>
-                <w:ilvl w:val="0"/>
-                <w:numId w:val="5"/>
-              </w:numPr>
-              <w:rPr>
-                <w:rStyle w:val="lev"/>
-                <w:rFonts w:ascii="Bell MT" w:eastAsiaTheme="majorEastAsia" w:hAnsi="Bell MT"/>
-              </w:rPr>
-            </w:pPr>
-            <w:r>
-              <w:rPr>
-                <w:rStyle w:val="lev"/>
-                <w:rFonts w:ascii="Bell MT" w:eastAsiaTheme="majorEastAsia" w:hAnsi="Bell MT"/>
-              </w:rPr>
-              <w:t xml:space="preserve">Analyse des performances des visiteurs : </w:t>
-            </w:r>
-          </w:p>
-          <w:p>
-            <w:pPr>
-              <w:pStyle w:val="NormalWeb"/>
-              <w:numPr>
-                <w:ilvl w:val="1"/>
-                <w:numId w:val="5"/>
-              </w:numPr>
+              <w:ind w:left="1440"/>
               <w:rPr>
                 <w:rFonts w:asciiTheme="majorHAnsi" w:hAnsiTheme="majorHAnsi" w:cstheme="majorHAnsi"/>
               </w:rPr>
-            </w:pPr>
-            <w:r>
-              <w:rPr>
-                <w:rFonts w:asciiTheme="majorHAnsi" w:hAnsiTheme="majorHAnsi" w:cstheme="majorHAnsi"/>
-              </w:rPr>
-              <w:t xml:space="preserve">Intégrer des outils analytiques permettant de générer des </w:t>
-            </w:r>
-            <w:r>
-              <w:rPr>
-                <w:rFonts w:asciiTheme="majorHAnsi" w:hAnsiTheme="majorHAnsi" w:cstheme="majorHAnsi"/>
-                <w:bCs/>
-              </w:rPr>
-              <w:t>rapports statistiques</w:t>
-            </w:r>
-            <w:r>
-              <w:rPr>
-                <w:rFonts w:asciiTheme="majorHAnsi" w:hAnsiTheme="majorHAnsi" w:cstheme="majorHAnsi"/>
-              </w:rPr>
-              <w:t xml:space="preserve"> sur les visites effectuées, le nombre de rendez-vous par secteur, les médicaments les plus présentés, etc. Cela permettrait aux chefs de secteur d'avoir </w:t>
-            </w:r>
-            <w:r>
-              <w:rPr>
-                <w:rFonts w:asciiTheme="majorHAnsi" w:hAnsiTheme="majorHAnsi" w:cstheme="majorHAnsi"/>
-                <w:bCs/>
-              </w:rPr>
-              <w:t>une</w:t>
-            </w:r>
-            <w:r>
-              <w:rPr>
-                <w:rFonts w:asciiTheme="majorHAnsi" w:hAnsiTheme="majorHAnsi" w:cstheme="majorHAnsi"/>
-                <w:b/>
-                <w:bCs/>
-              </w:rPr>
-              <w:t xml:space="preserve"> </w:t>
-            </w:r>
-            <w:r>
-              <w:rPr>
-                <w:rFonts w:asciiTheme="majorHAnsi" w:hAnsiTheme="majorHAnsi" w:cstheme="majorHAnsi"/>
-                <w:bCs/>
-              </w:rPr>
-              <w:t>vision d’ensemble</w:t>
-            </w:r>
-            <w:r>
-              <w:rPr>
-                <w:rFonts w:asciiTheme="majorHAnsi" w:hAnsiTheme="majorHAnsi" w:cstheme="majorHAnsi"/>
-              </w:rPr>
-              <w:t xml:space="preserve"> sur les performances des équipes et d’adapter leurs stratégies.</w:t>
-            </w:r>
-          </w:p>
-          <w:p>
-            <w:pPr>
-              <w:pStyle w:val="NormalWeb"/>
             </w:pPr>
           </w:p>
           <w:p>
@@ -2849,7 +2898,7 @@
     </w:tbl>
     <w:p/>
     <w:sectPr>
-      <w:headerReference w:type="default" r:id="rId9"/>
+      <w:headerReference w:type="default" r:id="rId10"/>
       <w:pgSz w:w="11906" w:h="16838"/>
       <w:pgMar w:top="720" w:right="720" w:bottom="720" w:left="720" w:header="708" w:footer="708" w:gutter="0"/>
       <w:pgBorders w:offsetFrom="page">
@@ -5449,7 +5498,7 @@
 </file>
 
 <file path=customXml/itemProps1.xml><?xml version="1.0" encoding="utf-8"?>
-<ds:datastoreItem xmlns:ds="http://schemas.openxmlformats.org/officeDocument/2006/customXml" ds:itemID="{9C8C2CF6-D236-4140-B9C2-F09652942BF7}">
+<ds:datastoreItem xmlns:ds="http://schemas.openxmlformats.org/officeDocument/2006/customXml" ds:itemID="{6721E21E-49C9-492D-941A-12F2B6C31DB9}">
   <ds:schemaRefs>
     <ds:schemaRef ds:uri="http://schemas.openxmlformats.org/officeDocument/2006/bibliography"/>
   </ds:schemaRefs>

</xml_diff>